<commit_message>
fixed search by criteria and other bugs
</commit_message>
<xml_diff>
--- a/006_Most_Wanted_User_Stories.docx
+++ b/006_Most_Wanted_User_Stories.docx
@@ -60,76 +60,52 @@
         <w:autoSpaceDN w:val="0"/>
         <w:adjustRightInd w:val="0"/>
         <w:spacing w:after="0" w:line="240" w:lineRule="auto"/>
-        <w:rPr>
-          <w:rFonts w:cs="Calibri" w:cstheme="minorAscii"/>
-        </w:rPr>
       </w:pPr>
       <w:r>
         <w:rPr>
-          <w:b w:val="1"/>
-          <w:bCs w:val="1"/>
+          <w:b/>
+          <w:bCs/>
         </w:rPr>
         <w:t xml:space="preserve">Goal: </w:t>
       </w:r>
       <w:r>
-        <w:rPr>
-          <w:rFonts w:cs="Calibri" w:cstheme="minorAscii"/>
-        </w:rPr>
         <w:t xml:space="preserve">You have been contracted to build a prototype for a person search for a top-secret government project. You have been given access to an array of objects representing individuals. The prototype should just use </w:t>
       </w:r>
       <w:proofErr w:type="spellStart"/>
-      <w:r>
-        <w:rPr>
-          <w:rFonts w:cs="Calibri" w:cstheme="minorAscii"/>
-        </w:rPr>
+      <w:proofErr w:type="gramStart"/>
+      <w:r>
         <w:t>window.prompt</w:t>
       </w:r>
       <w:proofErr w:type="spellEnd"/>
-      <w:r>
-        <w:rPr>
-          <w:rFonts w:cs="Calibri" w:cstheme="minorAscii"/>
-        </w:rPr>
+      <w:proofErr w:type="gramEnd"/>
+      <w:r>
         <w:t xml:space="preserve"> and </w:t>
       </w:r>
       <w:proofErr w:type="spellStart"/>
       <w:r>
-        <w:rPr>
-          <w:rFonts w:cs="Calibri" w:cstheme="minorAscii"/>
-        </w:rPr>
         <w:t>window.alert</w:t>
       </w:r>
       <w:proofErr w:type="spellEnd"/>
       <w:r>
-        <w:rPr>
-          <w:rFonts w:cs="Calibri" w:cstheme="minorAscii"/>
-        </w:rPr>
-        <w:t xml:space="preserve"> for the User Interface (UI). </w:t>
-      </w:r>
-      <w:r>
-        <w:rPr>
-          <w:rFonts w:cs="Calibri" w:cstheme="minorAscii"/>
-        </w:rPr>
-        <w:t xml:space="preserve"> All results should be printed through the </w:t>
+        <w:t xml:space="preserve"> for the User Interface (UI).  All results should be printed through the </w:t>
       </w:r>
       <w:proofErr w:type="spellStart"/>
-      <w:r>
-        <w:rPr>
-          <w:rFonts w:cs="Calibri" w:cstheme="minorAscii"/>
-        </w:rPr>
+      <w:proofErr w:type="gramStart"/>
+      <w:r>
         <w:t>window.alert</w:t>
       </w:r>
       <w:proofErr w:type="spellEnd"/>
-      <w:r>
-        <w:rPr>
-          <w:rFonts w:cs="Calibri" w:cstheme="minorAscii"/>
-        </w:rPr>
-        <w:t xml:space="preserve"> and window.prompt. </w:t>
-      </w:r>
-      <w:r>
-        <w:rPr>
-          <w:rFonts w:cs="Calibri" w:cstheme="minorAscii"/>
-        </w:rPr>
-        <w:t>Although this isn’t typical in production, you may use only two files for this project, an HTML file and a JS file for the application.</w:t>
+      <w:proofErr w:type="gramEnd"/>
+      <w:r>
+        <w:t xml:space="preserve"> and </w:t>
+      </w:r>
+      <w:proofErr w:type="spellStart"/>
+      <w:r>
+        <w:t>window.prompt</w:t>
+      </w:r>
+      <w:proofErr w:type="spellEnd"/>
+      <w:r>
+        <w:t>. Although this isn’t typical in production, you may use only two files for this project, an HTML file and a JS file for the application.</w:t>
       </w:r>
       <w:r>
         <w:br/>
@@ -164,92 +140,105 @@
         <w:rPr>
           <w:b/>
         </w:rPr>
+        <w:t>(</w:t>
+      </w:r>
+      <w:bookmarkStart w:id="0" w:name="_GoBack"/>
+      <w:bookmarkEnd w:id="0"/>
+      <w:r>
+        <w:rPr>
+          <w:b/>
+          <w:highlight w:val="green"/>
+        </w:rPr>
+        <w:t xml:space="preserve">5 points): </w:t>
+      </w:r>
+      <w:r>
+        <w:rPr>
+          <w:highlight w:val="green"/>
+        </w:rPr>
+        <w:t>As a developer, I want to make consistent commits with good, descriptive messages.</w:t>
+      </w:r>
+    </w:p>
+    <w:p>
+      <w:r>
+        <w:rPr>
+          <w:b/>
+          <w:bCs/>
+          <w:highlight w:val="green"/>
+        </w:rPr>
         <w:t xml:space="preserve">(5 points): </w:t>
       </w:r>
       <w:r>
-        <w:t>As a developer, I want to make consistent commits with good, descriptive messages.</w:t>
-      </w:r>
-      <w:bookmarkStart w:name="_GoBack" w:id="0"/>
-      <w:bookmarkEnd w:id="0"/>
-    </w:p>
-    <w:p>
-      <w:r>
-        <w:rPr>
-          <w:b w:val="1"/>
-          <w:bCs w:val="1"/>
-        </w:rPr>
-        <w:t xml:space="preserve">(5 points): </w:t>
-      </w:r>
-      <w:r>
-        <w:rPr/>
+        <w:rPr>
+          <w:highlight w:val="green"/>
+        </w:rPr>
         <w:t>As a developer, I want to run validation on any user input, ensuring that a user is re-prompted when they provide invalid input.</w:t>
       </w:r>
     </w:p>
     <w:p>
-      <w:pPr>
-        <w:pStyle w:val="Normal"/>
-      </w:pPr>
-      <w:r>
-        <w:rPr>
-          <w:b w:val="1"/>
-          <w:bCs w:val="1"/>
+      <w:r>
+        <w:rPr>
+          <w:b/>
+          <w:bCs/>
+          <w:highlight w:val="green"/>
         </w:rPr>
         <w:t>(10 points):</w:t>
       </w:r>
       <w:r>
-        <w:rPr/>
-        <w:t xml:space="preserve"> As a developer, I will send a copy of these user stories to the instructors at the end of each </w:t>
-      </w:r>
-      <w:r>
-        <w:rPr/>
-        <w:t>workday</w:t>
-      </w:r>
-      <w:r>
-        <w:rPr/>
-        <w:t xml:space="preserve">, with user stories fully implemented highlighted in green and partially implemented highlighted in yellow. </w:t>
-      </w:r>
-    </w:p>
-    <w:p>
-      <w:r>
-        <w:rPr>
-          <w:b w:val="1"/>
-          <w:bCs w:val="1"/>
+        <w:rPr>
+          <w:highlight w:val="green"/>
+        </w:rPr>
+        <w:t xml:space="preserve"> As a developer, I will send a copy of these user stories to the instructors at the end of each workday, with user stories fully implemented highlighted in green and partially implemented highlighted in yellow.</w:t>
+      </w:r>
+      <w:r>
+        <w:t xml:space="preserve"> </w:t>
+      </w:r>
+    </w:p>
+    <w:p>
+      <w:r>
+        <w:rPr>
+          <w:b/>
+          <w:bCs/>
+          <w:highlight w:val="green"/>
         </w:rPr>
         <w:t xml:space="preserve">(10 points): </w:t>
       </w:r>
       <w:r>
-        <w:rPr/>
-        <w:t>As a user, I want to be able to search for someone based on a single criterion.</w:t>
-      </w:r>
-      <w:r>
-        <w:rPr/>
-        <w:t xml:space="preserve">  (You should be able to find and return a list of people who match the search)</w:t>
-      </w:r>
-    </w:p>
-    <w:p>
-      <w:r>
-        <w:rPr>
-          <w:b w:val="1"/>
-          <w:bCs w:val="1"/>
+        <w:rPr>
+          <w:highlight w:val="green"/>
+        </w:rPr>
+        <w:t>As a user, I want to be able to search for someone based on a single criterion.  (You should be able to find and return a list of people who match the search</w:t>
+      </w:r>
+      <w:r>
+        <w:t>)</w:t>
+      </w:r>
+    </w:p>
+    <w:p>
+      <w:r>
+        <w:rPr>
+          <w:b/>
+          <w:bCs/>
+          <w:highlight w:val="green"/>
         </w:rPr>
         <w:t xml:space="preserve">(20 points): </w:t>
       </w:r>
       <w:r>
-        <w:rPr/>
-        <w:t>As a user, I want to be able to search for someone based on 2-5 criteria.</w:t>
-      </w:r>
-      <w:r>
-        <w:rPr/>
-        <w:t xml:space="preserve">  (</w:t>
+        <w:rPr>
+          <w:highlight w:val="green"/>
+        </w:rPr>
+        <w:t>As a user, I want to be able to search for someone based on 2-5 criteria.  (</w:t>
       </w:r>
       <w:proofErr w:type="spellStart"/>
       <w:r>
-        <w:rPr/>
+        <w:rPr>
+          <w:highlight w:val="green"/>
+        </w:rPr>
         <w:t>I.e</w:t>
       </w:r>
       <w:proofErr w:type="spellEnd"/>
       <w:r>
-        <w:rPr/>
+        <w:rPr>
+          <w:highlight w:val="green"/>
+        </w:rPr>
         <w:t xml:space="preserve"> if you search for Gender: male and Eye Color: blue, you should get back a list of people who match the search)</w:t>
       </w:r>
     </w:p>
@@ -257,22 +246,28 @@
       <w:r>
         <w:rPr>
           <w:b/>
+          <w:highlight w:val="green"/>
         </w:rPr>
         <w:t>(1</w:t>
       </w:r>
       <w:r>
         <w:rPr>
           <w:b/>
+          <w:highlight w:val="green"/>
         </w:rPr>
         <w:t>5</w:t>
       </w:r>
       <w:r>
         <w:rPr>
           <w:b/>
+          <w:highlight w:val="green"/>
         </w:rPr>
         <w:t xml:space="preserve"> points): </w:t>
       </w:r>
       <w:r>
+        <w:rPr>
+          <w:highlight w:val="green"/>
+        </w:rPr>
         <w:t>As a user, I want to be able to look up someone’s information after I find them with the program (display values for the various traits of the found person).</w:t>
       </w:r>
     </w:p>
@@ -280,56 +275,64 @@
       <w:r>
         <w:rPr>
           <w:b/>
+          <w:highlight w:val="green"/>
         </w:rPr>
         <w:t>(</w:t>
       </w:r>
       <w:r>
         <w:rPr>
           <w:b/>
+          <w:highlight w:val="green"/>
         </w:rPr>
         <w:t>25</w:t>
       </w:r>
       <w:r>
         <w:rPr>
           <w:b/>
+          <w:highlight w:val="green"/>
         </w:rPr>
         <w:t xml:space="preserve"> points): </w:t>
       </w:r>
       <w:r>
+        <w:rPr>
+          <w:highlight w:val="green"/>
+        </w:rPr>
         <w:t>As a user, I want to be able look up someone’s descendants after I find them with the program (display the names of the descendants)</w:t>
       </w:r>
       <w:r>
+        <w:rPr>
+          <w:highlight w:val="green"/>
+        </w:rPr>
         <w:t xml:space="preserve">, </w:t>
       </w:r>
       <w:r>
         <w:rPr>
           <w:b/>
+          <w:highlight w:val="green"/>
         </w:rPr>
         <w:t>using recursion</w:t>
       </w:r>
       <w:r>
+        <w:rPr>
+          <w:highlight w:val="green"/>
+        </w:rPr>
         <w:t>.</w:t>
       </w:r>
     </w:p>
     <w:p>
       <w:r>
         <w:rPr>
-          <w:b w:val="1"/>
-          <w:bCs w:val="1"/>
+          <w:b/>
+          <w:bCs/>
+          <w:highlight w:val="green"/>
         </w:rPr>
         <w:t xml:space="preserve">(20 points): </w:t>
       </w:r>
       <w:r>
-        <w:rPr/>
-        <w:t>As a user, I want to be able look up someone’s immediate family members after I find them with the program (display the names of the family members and their relation to the found person</w:t>
-      </w:r>
-      <w:r>
-        <w:rPr/>
-        <w:t>.  Parents, spouse, and siblings</w:t>
-      </w:r>
-      <w:r>
-        <w:rPr/>
-        <w:t>).</w:t>
+        <w:rPr>
+          <w:highlight w:val="green"/>
+        </w:rPr>
+        <w:t>As a user, I want to be able look up someone’s immediate family members after I find them with the program (display the names of the family members and their relation to the found person.  Parents, spouse, and siblings).</w:t>
       </w:r>
     </w:p>
     <w:p/>
@@ -340,7 +343,7 @@
     <w:p/>
     <w:p/>
     <w:sectPr>
-      <w:pgSz w:w="12240" w:h="15840" w:orient="portrait"/>
+      <w:pgSz w:w="12240" w:h="15840"/>
       <w:pgMar w:top="1440" w:right="1440" w:bottom="1440" w:left="1440" w:header="720" w:footer="720" w:gutter="0"/>
       <w:cols w:space="720"/>
       <w:docGrid w:linePitch="360"/>
@@ -354,7 +357,7 @@
   <w:docDefaults>
     <w:rPrDefault>
       <w:rPr>
-        <w:rFonts w:asciiTheme="minorHAnsi" w:hAnsiTheme="minorHAnsi" w:eastAsiaTheme="minorHAnsi" w:cstheme="minorBidi"/>
+        <w:rFonts w:asciiTheme="minorHAnsi" w:eastAsiaTheme="minorHAnsi" w:hAnsiTheme="minorHAnsi" w:cstheme="minorBidi"/>
         <w:sz w:val="22"/>
         <w:szCs w:val="22"/>
         <w:lang w:val="en-US" w:eastAsia="en-US" w:bidi="ar-SA"/>
@@ -366,17 +369,17 @@
       </w:pPr>
     </w:pPrDefault>
   </w:docDefaults>
-  <w:latentStyles w:defLockedState="0" w:defUIPriority="99" w:defSemiHidden="0" w:defUnhideWhenUsed="0" w:defQFormat="0" w:count="375">
+  <w:latentStyles w:defLockedState="0" w:defUIPriority="99" w:defSemiHidden="0" w:defUnhideWhenUsed="0" w:defQFormat="0" w:count="376">
     <w:lsdException w:name="Normal" w:uiPriority="0" w:qFormat="1"/>
     <w:lsdException w:name="heading 1" w:uiPriority="9" w:qFormat="1"/>
-    <w:lsdException w:name="heading 2" w:uiPriority="9" w:semiHidden="1" w:unhideWhenUsed="1" w:qFormat="1"/>
-    <w:lsdException w:name="heading 3" w:uiPriority="9" w:semiHidden="1" w:unhideWhenUsed="1" w:qFormat="1"/>
-    <w:lsdException w:name="heading 4" w:uiPriority="9" w:semiHidden="1" w:unhideWhenUsed="1" w:qFormat="1"/>
-    <w:lsdException w:name="heading 5" w:uiPriority="9" w:semiHidden="1" w:unhideWhenUsed="1" w:qFormat="1"/>
-    <w:lsdException w:name="heading 6" w:uiPriority="9" w:semiHidden="1" w:unhideWhenUsed="1" w:qFormat="1"/>
-    <w:lsdException w:name="heading 7" w:uiPriority="9" w:semiHidden="1" w:unhideWhenUsed="1" w:qFormat="1"/>
-    <w:lsdException w:name="heading 8" w:uiPriority="9" w:semiHidden="1" w:unhideWhenUsed="1" w:qFormat="1"/>
-    <w:lsdException w:name="heading 9" w:uiPriority="9" w:semiHidden="1" w:unhideWhenUsed="1" w:qFormat="1"/>
+    <w:lsdException w:name="heading 2" w:semiHidden="1" w:uiPriority="9" w:unhideWhenUsed="1" w:qFormat="1"/>
+    <w:lsdException w:name="heading 3" w:semiHidden="1" w:uiPriority="9" w:unhideWhenUsed="1" w:qFormat="1"/>
+    <w:lsdException w:name="heading 4" w:semiHidden="1" w:uiPriority="9" w:unhideWhenUsed="1" w:qFormat="1"/>
+    <w:lsdException w:name="heading 5" w:semiHidden="1" w:uiPriority="9" w:unhideWhenUsed="1" w:qFormat="1"/>
+    <w:lsdException w:name="heading 6" w:semiHidden="1" w:uiPriority="9" w:unhideWhenUsed="1" w:qFormat="1"/>
+    <w:lsdException w:name="heading 7" w:semiHidden="1" w:uiPriority="9" w:unhideWhenUsed="1" w:qFormat="1"/>
+    <w:lsdException w:name="heading 8" w:semiHidden="1" w:uiPriority="9" w:unhideWhenUsed="1" w:qFormat="1"/>
+    <w:lsdException w:name="heading 9" w:semiHidden="1" w:uiPriority="9" w:unhideWhenUsed="1" w:qFormat="1"/>
     <w:lsdException w:name="index 1" w:semiHidden="1" w:unhideWhenUsed="1"/>
     <w:lsdException w:name="index 2" w:semiHidden="1" w:unhideWhenUsed="1"/>
     <w:lsdException w:name="index 3" w:semiHidden="1" w:unhideWhenUsed="1"/>
@@ -386,22 +389,22 @@
     <w:lsdException w:name="index 7" w:semiHidden="1" w:unhideWhenUsed="1"/>
     <w:lsdException w:name="index 8" w:semiHidden="1" w:unhideWhenUsed="1"/>
     <w:lsdException w:name="index 9" w:semiHidden="1" w:unhideWhenUsed="1"/>
-    <w:lsdException w:name="toc 1" w:uiPriority="39" w:semiHidden="1" w:unhideWhenUsed="1"/>
-    <w:lsdException w:name="toc 2" w:uiPriority="39" w:semiHidden="1" w:unhideWhenUsed="1"/>
-    <w:lsdException w:name="toc 3" w:uiPriority="39" w:semiHidden="1" w:unhideWhenUsed="1"/>
-    <w:lsdException w:name="toc 4" w:uiPriority="39" w:semiHidden="1" w:unhideWhenUsed="1"/>
-    <w:lsdException w:name="toc 5" w:uiPriority="39" w:semiHidden="1" w:unhideWhenUsed="1"/>
-    <w:lsdException w:name="toc 6" w:uiPriority="39" w:semiHidden="1" w:unhideWhenUsed="1"/>
-    <w:lsdException w:name="toc 7" w:uiPriority="39" w:semiHidden="1" w:unhideWhenUsed="1"/>
-    <w:lsdException w:name="toc 8" w:uiPriority="39" w:semiHidden="1" w:unhideWhenUsed="1"/>
-    <w:lsdException w:name="toc 9" w:uiPriority="39" w:semiHidden="1" w:unhideWhenUsed="1"/>
+    <w:lsdException w:name="toc 1" w:semiHidden="1" w:uiPriority="39" w:unhideWhenUsed="1"/>
+    <w:lsdException w:name="toc 2" w:semiHidden="1" w:uiPriority="39" w:unhideWhenUsed="1"/>
+    <w:lsdException w:name="toc 3" w:semiHidden="1" w:uiPriority="39" w:unhideWhenUsed="1"/>
+    <w:lsdException w:name="toc 4" w:semiHidden="1" w:uiPriority="39" w:unhideWhenUsed="1"/>
+    <w:lsdException w:name="toc 5" w:semiHidden="1" w:uiPriority="39" w:unhideWhenUsed="1"/>
+    <w:lsdException w:name="toc 6" w:semiHidden="1" w:uiPriority="39" w:unhideWhenUsed="1"/>
+    <w:lsdException w:name="toc 7" w:semiHidden="1" w:uiPriority="39" w:unhideWhenUsed="1"/>
+    <w:lsdException w:name="toc 8" w:semiHidden="1" w:uiPriority="39" w:unhideWhenUsed="1"/>
+    <w:lsdException w:name="toc 9" w:semiHidden="1" w:uiPriority="39" w:unhideWhenUsed="1"/>
     <w:lsdException w:name="Normal Indent" w:semiHidden="1" w:unhideWhenUsed="1"/>
     <w:lsdException w:name="footnote text" w:semiHidden="1" w:unhideWhenUsed="1"/>
     <w:lsdException w:name="annotation text" w:semiHidden="1" w:unhideWhenUsed="1"/>
     <w:lsdException w:name="header" w:semiHidden="1" w:unhideWhenUsed="1"/>
     <w:lsdException w:name="footer" w:semiHidden="1" w:unhideWhenUsed="1"/>
     <w:lsdException w:name="index heading" w:semiHidden="1" w:unhideWhenUsed="1"/>
-    <w:lsdException w:name="caption" w:uiPriority="35" w:semiHidden="1" w:unhideWhenUsed="1" w:qFormat="1"/>
+    <w:lsdException w:name="caption" w:semiHidden="1" w:uiPriority="35" w:unhideWhenUsed="1" w:qFormat="1"/>
     <w:lsdException w:name="table of figures" w:semiHidden="1" w:unhideWhenUsed="1"/>
     <w:lsdException w:name="envelope address" w:semiHidden="1" w:unhideWhenUsed="1"/>
     <w:lsdException w:name="envelope return" w:semiHidden="1" w:unhideWhenUsed="1"/>
@@ -432,7 +435,7 @@
     <w:lsdException w:name="Title" w:uiPriority="10" w:qFormat="1"/>
     <w:lsdException w:name="Closing" w:semiHidden="1" w:unhideWhenUsed="1"/>
     <w:lsdException w:name="Signature" w:semiHidden="1" w:unhideWhenUsed="1"/>
-    <w:lsdException w:name="Default Paragraph Font" w:uiPriority="1" w:semiHidden="1" w:unhideWhenUsed="1"/>
+    <w:lsdException w:name="Default Paragraph Font" w:semiHidden="1" w:uiPriority="1" w:unhideWhenUsed="1"/>
     <w:lsdException w:name="Body Text" w:semiHidden="1" w:unhideWhenUsed="1"/>
     <w:lsdException w:name="Body Text Indent" w:semiHidden="1" w:unhideWhenUsed="1"/>
     <w:lsdException w:name="List Continue" w:semiHidden="1" w:unhideWhenUsed="1"/>
@@ -472,7 +475,6 @@
     <w:lsdException w:name="HTML Sample" w:semiHidden="1" w:unhideWhenUsed="1"/>
     <w:lsdException w:name="HTML Typewriter" w:semiHidden="1" w:unhideWhenUsed="1"/>
     <w:lsdException w:name="HTML Variable" w:semiHidden="1" w:unhideWhenUsed="1"/>
-    <w:lsdException w:name="Normal Table" w:semiHidden="1" w:unhideWhenUsed="1"/>
     <w:lsdException w:name="annotation subject" w:semiHidden="1" w:unhideWhenUsed="1"/>
     <w:lsdException w:name="No List" w:semiHidden="1" w:unhideWhenUsed="1"/>
     <w:lsdException w:name="Outline List 1" w:semiHidden="1" w:unhideWhenUsed="1"/>
@@ -519,10 +521,8 @@
     <w:lsdException w:name="Table Subtle 2" w:semiHidden="1" w:unhideWhenUsed="1"/>
     <w:lsdException w:name="Table Web 1" w:semiHidden="1" w:unhideWhenUsed="1"/>
     <w:lsdException w:name="Table Web 2" w:semiHidden="1" w:unhideWhenUsed="1"/>
-    <w:lsdException w:name="Table Web 3" w:semiHidden="1" w:unhideWhenUsed="1"/>
     <w:lsdException w:name="Balloon Text" w:semiHidden="1" w:unhideWhenUsed="1"/>
     <w:lsdException w:name="Table Grid" w:uiPriority="39"/>
-    <w:lsdException w:name="Table Theme" w:semiHidden="1" w:unhideWhenUsed="1"/>
     <w:lsdException w:name="Placeholder Text" w:semiHidden="1"/>
     <w:lsdException w:name="No Spacing" w:uiPriority="1" w:qFormat="1"/>
     <w:lsdException w:name="Light Shading" w:uiPriority="60"/>
@@ -632,8 +632,8 @@
     <w:lsdException w:name="Subtle Reference" w:uiPriority="31" w:qFormat="1"/>
     <w:lsdException w:name="Intense Reference" w:uiPriority="32" w:qFormat="1"/>
     <w:lsdException w:name="Book Title" w:uiPriority="33" w:qFormat="1"/>
-    <w:lsdException w:name="Bibliography" w:uiPriority="37" w:semiHidden="1" w:unhideWhenUsed="1"/>
-    <w:lsdException w:name="TOC Heading" w:uiPriority="39" w:semiHidden="1" w:unhideWhenUsed="1" w:qFormat="1"/>
+    <w:lsdException w:name="Bibliography" w:semiHidden="1" w:uiPriority="37" w:unhideWhenUsed="1"/>
+    <w:lsdException w:name="TOC Heading" w:semiHidden="1" w:uiPriority="39" w:unhideWhenUsed="1" w:qFormat="1"/>
     <w:lsdException w:name="Plain Table 1" w:uiPriority="41"/>
     <w:lsdException w:name="Plain Table 2" w:uiPriority="42"/>
     <w:lsdException w:name="Plain Table 3" w:uiPriority="43"/>
@@ -742,19 +742,20 @@
     <w:lsdException w:name="Smart Hyperlink" w:semiHidden="1" w:unhideWhenUsed="1"/>
     <w:lsdException w:name="Hashtag" w:semiHidden="1" w:unhideWhenUsed="1"/>
     <w:lsdException w:name="Unresolved Mention" w:semiHidden="1" w:unhideWhenUsed="1"/>
+    <w:lsdException w:name="Smart Link" w:semiHidden="1" w:unhideWhenUsed="1"/>
   </w:latentStyles>
-  <w:style w:type="paragraph" w:styleId="Normal" w:default="1">
+  <w:style w:type="paragraph" w:default="1" w:styleId="Normal">
     <w:name w:val="Normal"/>
     <w:qFormat/>
     <w:rsid w:val="003A1958"/>
   </w:style>
-  <w:style w:type="character" w:styleId="DefaultParagraphFont" w:default="1">
+  <w:style w:type="character" w:default="1" w:styleId="DefaultParagraphFont">
     <w:name w:val="Default Paragraph Font"/>
     <w:uiPriority w:val="1"/>
     <w:semiHidden/>
     <w:unhideWhenUsed/>
   </w:style>
-  <w:style w:type="table" w:styleId="TableNormal" w:default="1">
+  <w:style w:type="table" w:default="1" w:styleId="TableNormal">
     <w:name w:val="Normal Table"/>
     <w:uiPriority w:val="99"/>
     <w:semiHidden/>
@@ -769,7 +770,7 @@
       </w:tblCellMar>
     </w:tblPr>
   </w:style>
-  <w:style w:type="numbering" w:styleId="NoList" w:default="1">
+  <w:style w:type="numbering" w:default="1" w:styleId="NoList">
     <w:name w:val="No List"/>
     <w:uiPriority w:val="99"/>
     <w:semiHidden/>

</xml_diff>